<commit_message>
pushing module 8 & some of 9
</commit_message>
<xml_diff>
--- a/module-7/EHinz Module 7.1 DB CSD325.docx
+++ b/module-7/EHinz Module 7.1 DB CSD325.docx
@@ -812,17 +812,187 @@
     </w:p>
     <w:p>
       <w:pPr>
-        <w:rPr>
-          <w:rFonts w:ascii="Arial" w:hAnsi="Arial" w:cs="Arial"/>
-        </w:rPr>
-      </w:pPr>
-    </w:p>
-    <w:p>
-      <w:pPr>
-        <w:rPr>
-          <w:rFonts w:ascii="Arial" w:hAnsi="Arial" w:cs="Arial"/>
-        </w:rPr>
-      </w:pPr>
+        <w:tabs>
+          <w:tab w:val="left" w:pos="4153"/>
+        </w:tabs>
+        <w:rPr>
+          <w:rFonts w:ascii="Arial" w:hAnsi="Arial" w:cs="Arial"/>
+        </w:rPr>
+      </w:pPr>
+      <w:r>
+        <w:rPr>
+          <w:rFonts w:ascii="Arial" w:hAnsi="Arial" w:cs="Arial"/>
+        </w:rPr>
+        <w:t xml:space="preserve">Brett, </w:t>
+      </w:r>
+      <w:r>
+        <w:rPr>
+          <w:rFonts w:ascii="Arial" w:hAnsi="Arial" w:cs="Arial"/>
+        </w:rPr>
+        <w:t xml:space="preserve">you did a fantastic job of recapping and explaining the topic of configuration. I also chose to focus on the same subject for my post. What made you decide to select configuration as your focus? It stuck out to me since we have spent a lot of time understanding why certain elements need to be included in the code and for what reasons. I like how you included an article from the </w:t>
+      </w:r>
+      <w:proofErr w:type="gramStart"/>
+      <w:r>
+        <w:rPr>
+          <w:rFonts w:ascii="Arial" w:hAnsi="Arial" w:cs="Arial"/>
+        </w:rPr>
+        <w:t>Medium</w:t>
+      </w:r>
+      <w:proofErr w:type="gramEnd"/>
+      <w:r>
+        <w:rPr>
+          <w:rFonts w:ascii="Arial" w:hAnsi="Arial" w:cs="Arial"/>
+        </w:rPr>
+        <w:t xml:space="preserve"> website since I have often referenced it throughout my programming journey. I always like it when I find recent resources since technology constantly evolves, so I appreciate that yours was. </w:t>
+      </w:r>
+    </w:p>
+    <w:p>
+      <w:pPr>
+        <w:tabs>
+          <w:tab w:val="left" w:pos="4153"/>
+        </w:tabs>
+        <w:rPr>
+          <w:rFonts w:ascii="Arial" w:hAnsi="Arial" w:cs="Arial"/>
+        </w:rPr>
+      </w:pPr>
+    </w:p>
+    <w:p>
+      <w:pPr>
+        <w:tabs>
+          <w:tab w:val="left" w:pos="4153"/>
+        </w:tabs>
+        <w:rPr>
+          <w:rFonts w:ascii="Arial" w:hAnsi="Arial" w:cs="Arial"/>
+        </w:rPr>
+      </w:pPr>
+      <w:r>
+        <w:rPr>
+          <w:rFonts w:ascii="Arial" w:hAnsi="Arial" w:cs="Arial"/>
+        </w:rPr>
+        <w:t xml:space="preserve">Scott, I think you did an excellent job on your discussion post this week! It was intriguing </w:t>
+      </w:r>
+      <w:r>
+        <w:rPr>
+          <w:rFonts w:ascii="Arial" w:hAnsi="Arial" w:cs="Arial"/>
+        </w:rPr>
+        <w:t>learning that</w:t>
+      </w:r>
+      <w:r>
+        <w:rPr>
+          <w:rFonts w:ascii="Arial" w:hAnsi="Arial" w:cs="Arial"/>
+        </w:rPr>
+        <w:t xml:space="preserve"> the collaborative nature of </w:t>
+      </w:r>
+      <w:r>
+        <w:rPr>
+          <w:rFonts w:ascii="Arial" w:hAnsi="Arial" w:cs="Arial"/>
+        </w:rPr>
+        <w:t>the Blackboards topic is what led you to select it. I also liked this topic since it seems like an interesting concept to find inspiration through artificial intelligence. Especiall</w:t>
+      </w:r>
+      <w:r>
+        <w:rPr>
+          <w:rFonts w:ascii="Arial" w:hAnsi="Arial" w:cs="Arial"/>
+        </w:rPr>
+        <w:t>y</w:t>
+      </w:r>
+      <w:r>
+        <w:rPr>
+          <w:rFonts w:ascii="Arial" w:hAnsi="Arial" w:cs="Arial"/>
+        </w:rPr>
+        <w:t xml:space="preserve"> when creating a model to help solve</w:t>
+      </w:r>
+      <w:r>
+        <w:rPr>
+          <w:rFonts w:ascii="Arial" w:hAnsi="Arial" w:cs="Arial"/>
+        </w:rPr>
+        <w:t xml:space="preserve"> problems</w:t>
+      </w:r>
+      <w:r>
+        <w:rPr>
+          <w:rFonts w:ascii="Arial" w:hAnsi="Arial" w:cs="Arial"/>
+        </w:rPr>
+        <w:t xml:space="preserve">. But I suppose it makes sense since so many resources have gone toward furthering that technology. </w:t>
+      </w:r>
+      <w:r>
+        <w:rPr>
+          <w:rFonts w:ascii="Arial" w:hAnsi="Arial" w:cs="Arial"/>
+        </w:rPr>
+        <w:t xml:space="preserve">I </w:t>
+      </w:r>
+      <w:proofErr w:type="gramStart"/>
+      <w:r>
+        <w:rPr>
+          <w:rFonts w:ascii="Arial" w:hAnsi="Arial" w:cs="Arial"/>
+        </w:rPr>
+        <w:t>definitely think</w:t>
+      </w:r>
+      <w:proofErr w:type="gramEnd"/>
+      <w:r>
+        <w:rPr>
+          <w:rFonts w:ascii="Arial" w:hAnsi="Arial" w:cs="Arial"/>
+        </w:rPr>
+        <w:t xml:space="preserve"> that having a partial solution is much better than having none at all! It is intimidating having no direction to go </w:t>
+      </w:r>
+      <w:proofErr w:type="gramStart"/>
+      <w:r>
+        <w:rPr>
+          <w:rFonts w:ascii="Arial" w:hAnsi="Arial" w:cs="Arial"/>
+        </w:rPr>
+        <w:t>off of</w:t>
+      </w:r>
+      <w:proofErr w:type="gramEnd"/>
+      <w:r>
+        <w:rPr>
+          <w:rFonts w:ascii="Arial" w:hAnsi="Arial" w:cs="Arial"/>
+        </w:rPr>
+        <w:t xml:space="preserve">. </w:t>
+      </w:r>
+    </w:p>
+    <w:p>
+      <w:pPr>
+        <w:tabs>
+          <w:tab w:val="left" w:pos="4153"/>
+        </w:tabs>
+        <w:rPr>
+          <w:rFonts w:ascii="Arial" w:hAnsi="Arial" w:cs="Arial"/>
+        </w:rPr>
+      </w:pPr>
+    </w:p>
+    <w:p>
+      <w:pPr>
+        <w:tabs>
+          <w:tab w:val="left" w:pos="4153"/>
+        </w:tabs>
+        <w:rPr>
+          <w:rFonts w:ascii="Arial" w:hAnsi="Arial" w:cs="Arial"/>
+        </w:rPr>
+      </w:pPr>
+      <w:proofErr w:type="spellStart"/>
+      <w:r>
+        <w:rPr>
+          <w:rFonts w:ascii="Arial" w:hAnsi="Arial" w:cs="Arial"/>
+        </w:rPr>
+        <w:t>Nardos</w:t>
+      </w:r>
+      <w:proofErr w:type="spellEnd"/>
+      <w:r>
+        <w:rPr>
+          <w:rFonts w:ascii="Arial" w:hAnsi="Arial" w:cs="Arial"/>
+        </w:rPr>
+        <w:t xml:space="preserve">, </w:t>
+      </w:r>
+      <w:r>
+        <w:rPr>
+          <w:rFonts w:ascii="Arial" w:hAnsi="Arial" w:cs="Arial"/>
+        </w:rPr>
+        <w:t xml:space="preserve">you did a really nice job of summarizing your chosen topic for this module. You are spot on when you say that breaking temporal coupling is a valuable concept for improving performance and adaptability. </w:t>
+      </w:r>
+      <w:r>
+        <w:rPr>
+          <w:rFonts w:ascii="Arial" w:hAnsi="Arial" w:cs="Arial"/>
+        </w:rPr>
+        <w:t xml:space="preserve">Knowing and understanding how to code programs that are as efficient as possible while remaining adaptive is a strong trait in this field. When we produce systems and implement code that is easier to understand, in addition to responding faster and operating more reliably, debugging is also a more straightforward process. I really like the resource you included by Watson. I thought it was a fitting pairing with topic 33. </w:t>
+      </w:r>
     </w:p>
     <w:sectPr>
       <w:pgSz w:w="12240" w:h="15840"/>
@@ -1908,6 +2078,7 @@
   <w:style w:type="character" w:default="1" w:styleId="DefaultParagraphFont">
     <w:name w:val="Default Paragraph Font"/>
     <w:uiPriority w:val="1"/>
+    <w:semiHidden/>
     <w:unhideWhenUsed/>
   </w:style>
   <w:style w:type="table" w:default="1" w:styleId="TableNormal">

</xml_diff>